<commit_message>
Minor changes to report, added CV and HPO for SVM model. Improved perf of NN.
</commit_message>
<xml_diff>
--- a/BreastCancer_Report.docx
+++ b/BreastCancer_Report.docx
@@ -1,6 +1,6 @@
 
 <file path=word/document.xml><?xml version="1.0" encoding="utf-8"?>
-<w:document xmlns:wpc="http://schemas.microsoft.com/office/word/2010/wordprocessingCanvas" xmlns:cx="http://schemas.microsoft.com/office/drawing/2014/chartex" xmlns:cx1="http://schemas.microsoft.com/office/drawing/2015/9/8/chartex" xmlns:cx2="http://schemas.microsoft.com/office/drawing/2015/10/21/chartex" xmlns:cx3="http://schemas.microsoft.com/office/drawing/2016/5/9/chartex" xmlns:cx4="http://schemas.microsoft.com/office/drawing/2016/5/10/chartex" xmlns:cx5="http://schemas.microsoft.com/office/drawing/2016/5/11/chartex" xmlns:cx6="http://schemas.microsoft.com/office/drawing/2016/5/12/chartex" xmlns:cx7="http://schemas.microsoft.com/office/drawing/2016/5/13/chartex" xmlns:cx8="http://schemas.microsoft.com/office/drawing/2016/5/14/chartex" xmlns:mc="http://schemas.openxmlformats.org/markup-compatibility/2006" xmlns:aink="http://schemas.microsoft.com/office/drawing/2016/ink" xmlns:am3d="http://schemas.microsoft.com/office/drawing/2017/model3d" xmlns:o="urn:schemas-microsoft-com:office:office" xmlns:r="http://schemas.openxmlformats.org/officeDocument/2006/relationships" xmlns:m="http://schemas.openxmlformats.org/officeDocument/2006/math" xmlns:v="urn:schemas-microsoft-com:vml" xmlns:wp14="http://schemas.microsoft.com/office/word/2010/wordprocessingDrawing" xmlns:wp="http://schemas.openxmlformats.org/drawingml/2006/wordprocessingDrawing" xmlns:w10="urn:schemas-microsoft-com:office:word" xmlns:w="http://schemas.openxmlformats.org/wordprocessingml/2006/main" xmlns:w14="http://schemas.microsoft.com/office/word/2010/wordml" xmlns:w15="http://schemas.microsoft.com/office/word/2012/wordml" xmlns:w16cex="http://schemas.microsoft.com/office/word/2018/wordml/cex" xmlns:w16cid="http://schemas.microsoft.com/office/word/2016/wordml/cid" xmlns:w16="http://schemas.microsoft.com/office/word/2018/wordml" xmlns:w16se="http://schemas.microsoft.com/office/word/2015/wordml/symex" xmlns:wpg="http://schemas.microsoft.com/office/word/2010/wordprocessingGroup" xmlns:wpi="http://schemas.microsoft.com/office/word/2010/wordprocessingInk" xmlns:wne="http://schemas.microsoft.com/office/word/2006/wordml" xmlns:wps="http://schemas.microsoft.com/office/word/2010/wordprocessingShape" mc:Ignorable="w14 w15 w16se w16cid w16 w16cex wp14">
+<w:document xmlns:wpc="http://schemas.microsoft.com/office/word/2010/wordprocessingCanvas" xmlns:cx="http://schemas.microsoft.com/office/drawing/2014/chartex" xmlns:cx1="http://schemas.microsoft.com/office/drawing/2015/9/8/chartex" xmlns:cx2="http://schemas.microsoft.com/office/drawing/2015/10/21/chartex" xmlns:cx3="http://schemas.microsoft.com/office/drawing/2016/5/9/chartex" xmlns:cx4="http://schemas.microsoft.com/office/drawing/2016/5/10/chartex" xmlns:cx5="http://schemas.microsoft.com/office/drawing/2016/5/11/chartex" xmlns:cx6="http://schemas.microsoft.com/office/drawing/2016/5/12/chartex" xmlns:cx7="http://schemas.microsoft.com/office/drawing/2016/5/13/chartex" xmlns:cx8="http://schemas.microsoft.com/office/drawing/2016/5/14/chartex" xmlns:mc="http://schemas.openxmlformats.org/markup-compatibility/2006" xmlns:aink="http://schemas.microsoft.com/office/drawing/2016/ink" xmlns:am3d="http://schemas.microsoft.com/office/drawing/2017/model3d" xmlns:o="urn:schemas-microsoft-com:office:office" xmlns:r="http://schemas.openxmlformats.org/officeDocument/2006/relationships" xmlns:m="http://schemas.openxmlformats.org/officeDocument/2006/math" xmlns:v="urn:schemas-microsoft-com:vml" xmlns:wp14="http://schemas.microsoft.com/office/word/2010/wordprocessingDrawing" xmlns:wp="http://schemas.openxmlformats.org/drawingml/2006/wordprocessingDrawing" xmlns:w10="urn:schemas-microsoft-com:office:word" xmlns:w="http://schemas.openxmlformats.org/wordprocessingml/2006/main" xmlns:w14="http://schemas.microsoft.com/office/word/2010/wordml" xmlns:w15="http://schemas.microsoft.com/office/word/2012/wordml" xmlns:w16cid="http://schemas.microsoft.com/office/word/2016/wordml/cid" xmlns:w16se="http://schemas.microsoft.com/office/word/2015/wordml/symex" xmlns:wpg="http://schemas.microsoft.com/office/word/2010/wordprocessingGroup" xmlns:wpi="http://schemas.microsoft.com/office/word/2010/wordprocessingInk" xmlns:wne="http://schemas.microsoft.com/office/word/2006/wordml" xmlns:wps="http://schemas.microsoft.com/office/word/2010/wordprocessingShape" mc:Ignorable="w14 w15 w16se w16cid wp14">
   <w:body>
     <w:p>
       <w:pPr>
@@ -84,13 +84,19 @@
         <w:jc w:val="both"/>
       </w:pPr>
       <w:r>
-        <w:t>For this project we choose a dataset related to breast cancer detection</w:t>
-      </w:r>
-      <w:r>
-        <w:t xml:space="preserve">. </w:t>
-      </w:r>
-      <w:r>
-        <w:t>Lung and breast cancers were the most common cancers worldwide, each contributing 12.3% of the total number of new cases diagnosed in 2018.</w:t>
+        <w:t xml:space="preserve">For this project we chose a dataset related to breast cancer detection. </w:t>
+      </w:r>
+      <w:r>
+        <w:t xml:space="preserve">Lung and breast cancers </w:t>
+      </w:r>
+      <w:r>
+        <w:t>are</w:t>
+      </w:r>
+      <w:r>
+        <w:t xml:space="preserve"> the most common cancers worldwide, each contributing 12.3% of the total number of new cases diagnosed in 2018.</w:t>
+      </w:r>
+      <w:r>
+        <w:t>[NEED REFERENCE]</w:t>
       </w:r>
     </w:p>
     <w:p>
@@ -104,6 +110,12 @@
       </w:pPr>
       <w:r>
         <w:t>In 2019 in the US, an estimated 268,600 new cases of invasive breast cancer were diagnosed among women and approx. 2,670 cases were diagnosed in men.</w:t>
+      </w:r>
+      <w:r>
+        <w:t>[NEED REFERENCE]</w:t>
+      </w:r>
+      <w:r>
+        <w:t xml:space="preserve">  </w:t>
       </w:r>
     </w:p>
     <w:p>
@@ -404,7 +416,16 @@
         <w:jc w:val="both"/>
       </w:pPr>
       <w:r>
-        <w:t xml:space="preserve">SVM is a supervised machine learning algorithm which can be used for classification or regression problems. It uses a technique called the kernel trick to transform </w:t>
+        <w:t xml:space="preserve">SVM is a supervised machine learning algorithm which can be used for classification or regression problems. It uses a technique called the </w:t>
+      </w:r>
+      <w:r>
+        <w:rPr>
+          <w:highlight w:val="yellow"/>
+        </w:rPr>
+        <w:t>kernel trick</w:t>
+      </w:r>
+      <w:r>
+        <w:t xml:space="preserve"> to transform </w:t>
       </w:r>
       <w:r>
         <w:t>the</w:t>
@@ -423,7 +444,15 @@
         <w:jc w:val="both"/>
       </w:pPr>
       <w:r>
-        <w:t>For our model we are going to use a “linear kernel” because is recommended to be used when we have large number of features.</w:t>
+        <w:t>For our model we are going to use a “linear kernel” because</w:t>
+      </w:r>
+      <w:r>
+        <w:t xml:space="preserve"> it</w:t>
+      </w:r>
+      <w:bookmarkStart w:id="0" w:name="_GoBack"/>
+      <w:bookmarkEnd w:id="0"/>
+      <w:r>
+        <w:t xml:space="preserve"> is recommended to be used when we have large number of features.</w:t>
       </w:r>
     </w:p>
     <w:p>
@@ -471,7 +500,7 @@
         <w:drawing>
           <wp:inline distT="0" distB="0" distL="0" distR="0" wp14:anchorId="3E30DD92" wp14:editId="1EFDFDE0">
             <wp:extent cx="3467686" cy="1190548"/>
-            <wp:effectExtent l="0" t="0" r="12700" b="0"/>
+            <wp:effectExtent l="0" t="0" r="19050" b="0"/>
             <wp:docPr id="2" name="Diagram 2"/>
             <wp:cNvGraphicFramePr/>
             <a:graphic xmlns:a="http://schemas.openxmlformats.org/drawingml/2006/main">
@@ -502,6 +531,9 @@
         <w:jc w:val="center"/>
       </w:pPr>
       <w:r>
+        <w:rPr>
+          <w:noProof/>
+        </w:rPr>
         <w:drawing>
           <wp:inline distT="0" distB="0" distL="0" distR="0" wp14:anchorId="26772C79" wp14:editId="398DC9E9">
             <wp:extent cx="1526345" cy="1862036"/>
@@ -592,10 +624,11 @@
     </w:p>
     <w:p>
       <w:pPr>
-        <w:rPr>
-          <w:u w:val="single"/>
-        </w:rPr>
-      </w:pPr>
+        <w:pStyle w:val="Heading1"/>
+      </w:pPr>
+      <w:r>
+        <w:t>RESULTS</w:t>
+      </w:r>
     </w:p>
     <w:p>
       <w:pPr>
@@ -603,6 +636,15 @@
       </w:pPr>
       <w:r>
         <w:t xml:space="preserve">CONCLUSIONS </w:t>
+      </w:r>
+    </w:p>
+    <w:p/>
+    <w:p>
+      <w:pPr>
+        <w:pStyle w:val="Heading1"/>
+      </w:pPr>
+      <w:r>
+        <w:t>REFERENCES</w:t>
       </w:r>
     </w:p>
     <w:p/>
@@ -626,7 +668,7 @@
 </file>
 
 <file path=word/endnotes.xml><?xml version="1.0" encoding="utf-8"?>
-<w:endnotes xmlns:wpc="http://schemas.microsoft.com/office/word/2010/wordprocessingCanvas" xmlns:cx="http://schemas.microsoft.com/office/drawing/2014/chartex" xmlns:cx1="http://schemas.microsoft.com/office/drawing/2015/9/8/chartex" xmlns:cx2="http://schemas.microsoft.com/office/drawing/2015/10/21/chartex" xmlns:cx3="http://schemas.microsoft.com/office/drawing/2016/5/9/chartex" xmlns:cx4="http://schemas.microsoft.com/office/drawing/2016/5/10/chartex" xmlns:cx5="http://schemas.microsoft.com/office/drawing/2016/5/11/chartex" xmlns:cx6="http://schemas.microsoft.com/office/drawing/2016/5/12/chartex" xmlns:cx7="http://schemas.microsoft.com/office/drawing/2016/5/13/chartex" xmlns:cx8="http://schemas.microsoft.com/office/drawing/2016/5/14/chartex" xmlns:mc="http://schemas.openxmlformats.org/markup-compatibility/2006" xmlns:aink="http://schemas.microsoft.com/office/drawing/2016/ink" xmlns:am3d="http://schemas.microsoft.com/office/drawing/2017/model3d" xmlns:o="urn:schemas-microsoft-com:office:office" xmlns:r="http://schemas.openxmlformats.org/officeDocument/2006/relationships" xmlns:m="http://schemas.openxmlformats.org/officeDocument/2006/math" xmlns:v="urn:schemas-microsoft-com:vml" xmlns:wp14="http://schemas.microsoft.com/office/word/2010/wordprocessingDrawing" xmlns:wp="http://schemas.openxmlformats.org/drawingml/2006/wordprocessingDrawing" xmlns:w10="urn:schemas-microsoft-com:office:word" xmlns:w="http://schemas.openxmlformats.org/wordprocessingml/2006/main" xmlns:w14="http://schemas.microsoft.com/office/word/2010/wordml" xmlns:w15="http://schemas.microsoft.com/office/word/2012/wordml" xmlns:w16cex="http://schemas.microsoft.com/office/word/2018/wordml/cex" xmlns:w16cid="http://schemas.microsoft.com/office/word/2016/wordml/cid" xmlns:w16="http://schemas.microsoft.com/office/word/2018/wordml" xmlns:w16se="http://schemas.microsoft.com/office/word/2015/wordml/symex" xmlns:wpg="http://schemas.microsoft.com/office/word/2010/wordprocessingGroup" xmlns:wpi="http://schemas.microsoft.com/office/word/2010/wordprocessingInk" xmlns:wne="http://schemas.microsoft.com/office/word/2006/wordml" xmlns:wps="http://schemas.microsoft.com/office/word/2010/wordprocessingShape" mc:Ignorable="w14 w15 w16se w16cid w16 w16cex wp14">
+<w:endnotes xmlns:wpc="http://schemas.microsoft.com/office/word/2010/wordprocessingCanvas" xmlns:cx="http://schemas.microsoft.com/office/drawing/2014/chartex" xmlns:cx1="http://schemas.microsoft.com/office/drawing/2015/9/8/chartex" xmlns:cx2="http://schemas.microsoft.com/office/drawing/2015/10/21/chartex" xmlns:cx3="http://schemas.microsoft.com/office/drawing/2016/5/9/chartex" xmlns:cx4="http://schemas.microsoft.com/office/drawing/2016/5/10/chartex" xmlns:cx5="http://schemas.microsoft.com/office/drawing/2016/5/11/chartex" xmlns:cx6="http://schemas.microsoft.com/office/drawing/2016/5/12/chartex" xmlns:cx7="http://schemas.microsoft.com/office/drawing/2016/5/13/chartex" xmlns:cx8="http://schemas.microsoft.com/office/drawing/2016/5/14/chartex" xmlns:mc="http://schemas.openxmlformats.org/markup-compatibility/2006" xmlns:aink="http://schemas.microsoft.com/office/drawing/2016/ink" xmlns:am3d="http://schemas.microsoft.com/office/drawing/2017/model3d" xmlns:o="urn:schemas-microsoft-com:office:office" xmlns:r="http://schemas.openxmlformats.org/officeDocument/2006/relationships" xmlns:m="http://schemas.openxmlformats.org/officeDocument/2006/math" xmlns:v="urn:schemas-microsoft-com:vml" xmlns:wp14="http://schemas.microsoft.com/office/word/2010/wordprocessingDrawing" xmlns:wp="http://schemas.openxmlformats.org/drawingml/2006/wordprocessingDrawing" xmlns:w10="urn:schemas-microsoft-com:office:word" xmlns:w="http://schemas.openxmlformats.org/wordprocessingml/2006/main" xmlns:w14="http://schemas.microsoft.com/office/word/2010/wordml" xmlns:w15="http://schemas.microsoft.com/office/word/2012/wordml" xmlns:w16cid="http://schemas.microsoft.com/office/word/2016/wordml/cid" xmlns:w16se="http://schemas.microsoft.com/office/word/2015/wordml/symex" xmlns:wpg="http://schemas.microsoft.com/office/word/2010/wordprocessingGroup" xmlns:wpi="http://schemas.microsoft.com/office/word/2010/wordprocessingInk" xmlns:wne="http://schemas.microsoft.com/office/word/2006/wordml" xmlns:wps="http://schemas.microsoft.com/office/word/2010/wordprocessingShape" mc:Ignorable="w14 w15 w16se w16cid wp14">
   <w:endnote w:type="separator" w:id="-1">
     <w:p>
       <w:r>
@@ -645,7 +687,7 @@
 </file>
 
 <file path=word/footnotes.xml><?xml version="1.0" encoding="utf-8"?>
-<w:footnotes xmlns:wpc="http://schemas.microsoft.com/office/word/2010/wordprocessingCanvas" xmlns:cx="http://schemas.microsoft.com/office/drawing/2014/chartex" xmlns:cx1="http://schemas.microsoft.com/office/drawing/2015/9/8/chartex" xmlns:cx2="http://schemas.microsoft.com/office/drawing/2015/10/21/chartex" xmlns:cx3="http://schemas.microsoft.com/office/drawing/2016/5/9/chartex" xmlns:cx4="http://schemas.microsoft.com/office/drawing/2016/5/10/chartex" xmlns:cx5="http://schemas.microsoft.com/office/drawing/2016/5/11/chartex" xmlns:cx6="http://schemas.microsoft.com/office/drawing/2016/5/12/chartex" xmlns:cx7="http://schemas.microsoft.com/office/drawing/2016/5/13/chartex" xmlns:cx8="http://schemas.microsoft.com/office/drawing/2016/5/14/chartex" xmlns:mc="http://schemas.openxmlformats.org/markup-compatibility/2006" xmlns:aink="http://schemas.microsoft.com/office/drawing/2016/ink" xmlns:am3d="http://schemas.microsoft.com/office/drawing/2017/model3d" xmlns:o="urn:schemas-microsoft-com:office:office" xmlns:r="http://schemas.openxmlformats.org/officeDocument/2006/relationships" xmlns:m="http://schemas.openxmlformats.org/officeDocument/2006/math" xmlns:v="urn:schemas-microsoft-com:vml" xmlns:wp14="http://schemas.microsoft.com/office/word/2010/wordprocessingDrawing" xmlns:wp="http://schemas.openxmlformats.org/drawingml/2006/wordprocessingDrawing" xmlns:w10="urn:schemas-microsoft-com:office:word" xmlns:w="http://schemas.openxmlformats.org/wordprocessingml/2006/main" xmlns:w14="http://schemas.microsoft.com/office/word/2010/wordml" xmlns:w15="http://schemas.microsoft.com/office/word/2012/wordml" xmlns:w16cex="http://schemas.microsoft.com/office/word/2018/wordml/cex" xmlns:w16cid="http://schemas.microsoft.com/office/word/2016/wordml/cid" xmlns:w16="http://schemas.microsoft.com/office/word/2018/wordml" xmlns:w16se="http://schemas.microsoft.com/office/word/2015/wordml/symex" xmlns:wpg="http://schemas.microsoft.com/office/word/2010/wordprocessingGroup" xmlns:wpi="http://schemas.microsoft.com/office/word/2010/wordprocessingInk" xmlns:wne="http://schemas.microsoft.com/office/word/2006/wordml" xmlns:wps="http://schemas.microsoft.com/office/word/2010/wordprocessingShape" mc:Ignorable="w14 w15 w16se w16cid w16 w16cex wp14">
+<w:footnotes xmlns:wpc="http://schemas.microsoft.com/office/word/2010/wordprocessingCanvas" xmlns:cx="http://schemas.microsoft.com/office/drawing/2014/chartex" xmlns:cx1="http://schemas.microsoft.com/office/drawing/2015/9/8/chartex" xmlns:cx2="http://schemas.microsoft.com/office/drawing/2015/10/21/chartex" xmlns:cx3="http://schemas.microsoft.com/office/drawing/2016/5/9/chartex" xmlns:cx4="http://schemas.microsoft.com/office/drawing/2016/5/10/chartex" xmlns:cx5="http://schemas.microsoft.com/office/drawing/2016/5/11/chartex" xmlns:cx6="http://schemas.microsoft.com/office/drawing/2016/5/12/chartex" xmlns:cx7="http://schemas.microsoft.com/office/drawing/2016/5/13/chartex" xmlns:cx8="http://schemas.microsoft.com/office/drawing/2016/5/14/chartex" xmlns:mc="http://schemas.openxmlformats.org/markup-compatibility/2006" xmlns:aink="http://schemas.microsoft.com/office/drawing/2016/ink" xmlns:am3d="http://schemas.microsoft.com/office/drawing/2017/model3d" xmlns:o="urn:schemas-microsoft-com:office:office" xmlns:r="http://schemas.openxmlformats.org/officeDocument/2006/relationships" xmlns:m="http://schemas.openxmlformats.org/officeDocument/2006/math" xmlns:v="urn:schemas-microsoft-com:vml" xmlns:wp14="http://schemas.microsoft.com/office/word/2010/wordprocessingDrawing" xmlns:wp="http://schemas.openxmlformats.org/drawingml/2006/wordprocessingDrawing" xmlns:w10="urn:schemas-microsoft-com:office:word" xmlns:w="http://schemas.openxmlformats.org/wordprocessingml/2006/main" xmlns:w14="http://schemas.microsoft.com/office/word/2010/wordml" xmlns:w15="http://schemas.microsoft.com/office/word/2012/wordml" xmlns:w16cid="http://schemas.microsoft.com/office/word/2016/wordml/cid" xmlns:w16se="http://schemas.microsoft.com/office/word/2015/wordml/symex" xmlns:wpg="http://schemas.microsoft.com/office/word/2010/wordprocessingGroup" xmlns:wpi="http://schemas.microsoft.com/office/word/2010/wordprocessingInk" xmlns:wne="http://schemas.microsoft.com/office/word/2006/wordml" xmlns:wps="http://schemas.microsoft.com/office/word/2010/wordprocessingShape" mc:Ignorable="w14 w15 w16se w16cid wp14">
   <w:footnote w:type="separator" w:id="-1">
     <w:p>
       <w:r>
@@ -664,7 +706,7 @@
 </file>
 
 <file path=word/header1.xml><?xml version="1.0" encoding="utf-8"?>
-<w:hdr xmlns:wpc="http://schemas.microsoft.com/office/word/2010/wordprocessingCanvas" xmlns:cx="http://schemas.microsoft.com/office/drawing/2014/chartex" xmlns:cx1="http://schemas.microsoft.com/office/drawing/2015/9/8/chartex" xmlns:cx2="http://schemas.microsoft.com/office/drawing/2015/10/21/chartex" xmlns:cx3="http://schemas.microsoft.com/office/drawing/2016/5/9/chartex" xmlns:cx4="http://schemas.microsoft.com/office/drawing/2016/5/10/chartex" xmlns:cx5="http://schemas.microsoft.com/office/drawing/2016/5/11/chartex" xmlns:cx6="http://schemas.microsoft.com/office/drawing/2016/5/12/chartex" xmlns:cx7="http://schemas.microsoft.com/office/drawing/2016/5/13/chartex" xmlns:cx8="http://schemas.microsoft.com/office/drawing/2016/5/14/chartex" xmlns:mc="http://schemas.openxmlformats.org/markup-compatibility/2006" xmlns:aink="http://schemas.microsoft.com/office/drawing/2016/ink" xmlns:am3d="http://schemas.microsoft.com/office/drawing/2017/model3d" xmlns:o="urn:schemas-microsoft-com:office:office" xmlns:r="http://schemas.openxmlformats.org/officeDocument/2006/relationships" xmlns:m="http://schemas.openxmlformats.org/officeDocument/2006/math" xmlns:v="urn:schemas-microsoft-com:vml" xmlns:wp14="http://schemas.microsoft.com/office/word/2010/wordprocessingDrawing" xmlns:wp="http://schemas.openxmlformats.org/drawingml/2006/wordprocessingDrawing" xmlns:w10="urn:schemas-microsoft-com:office:word" xmlns:w="http://schemas.openxmlformats.org/wordprocessingml/2006/main" xmlns:w14="http://schemas.microsoft.com/office/word/2010/wordml" xmlns:w15="http://schemas.microsoft.com/office/word/2012/wordml" xmlns:w16cex="http://schemas.microsoft.com/office/word/2018/wordml/cex" xmlns:w16cid="http://schemas.microsoft.com/office/word/2016/wordml/cid" xmlns:w16="http://schemas.microsoft.com/office/word/2018/wordml" xmlns:w16se="http://schemas.microsoft.com/office/word/2015/wordml/symex" xmlns:wpg="http://schemas.microsoft.com/office/word/2010/wordprocessingGroup" xmlns:wpi="http://schemas.microsoft.com/office/word/2010/wordprocessingInk" xmlns:wne="http://schemas.microsoft.com/office/word/2006/wordml" xmlns:wps="http://schemas.microsoft.com/office/word/2010/wordprocessingShape" mc:Ignorable="w14 w15 w16se w16cid w16 w16cex wp14">
+<w:hdr xmlns:wpc="http://schemas.microsoft.com/office/word/2010/wordprocessingCanvas" xmlns:cx="http://schemas.microsoft.com/office/drawing/2014/chartex" xmlns:cx1="http://schemas.microsoft.com/office/drawing/2015/9/8/chartex" xmlns:cx2="http://schemas.microsoft.com/office/drawing/2015/10/21/chartex" xmlns:cx3="http://schemas.microsoft.com/office/drawing/2016/5/9/chartex" xmlns:cx4="http://schemas.microsoft.com/office/drawing/2016/5/10/chartex" xmlns:cx5="http://schemas.microsoft.com/office/drawing/2016/5/11/chartex" xmlns:cx6="http://schemas.microsoft.com/office/drawing/2016/5/12/chartex" xmlns:cx7="http://schemas.microsoft.com/office/drawing/2016/5/13/chartex" xmlns:cx8="http://schemas.microsoft.com/office/drawing/2016/5/14/chartex" xmlns:mc="http://schemas.openxmlformats.org/markup-compatibility/2006" xmlns:aink="http://schemas.microsoft.com/office/drawing/2016/ink" xmlns:am3d="http://schemas.microsoft.com/office/drawing/2017/model3d" xmlns:o="urn:schemas-microsoft-com:office:office" xmlns:r="http://schemas.openxmlformats.org/officeDocument/2006/relationships" xmlns:m="http://schemas.openxmlformats.org/officeDocument/2006/math" xmlns:v="urn:schemas-microsoft-com:vml" xmlns:wp14="http://schemas.microsoft.com/office/word/2010/wordprocessingDrawing" xmlns:wp="http://schemas.openxmlformats.org/drawingml/2006/wordprocessingDrawing" xmlns:w10="urn:schemas-microsoft-com:office:word" xmlns:w="http://schemas.openxmlformats.org/wordprocessingml/2006/main" xmlns:w14="http://schemas.microsoft.com/office/word/2010/wordml" xmlns:w15="http://schemas.microsoft.com/office/word/2012/wordml" xmlns:w16cid="http://schemas.microsoft.com/office/word/2016/wordml/cid" xmlns:w16se="http://schemas.microsoft.com/office/word/2015/wordml/symex" xmlns:wpg="http://schemas.microsoft.com/office/word/2010/wordprocessingGroup" xmlns:wpi="http://schemas.microsoft.com/office/word/2010/wordprocessingInk" xmlns:wne="http://schemas.microsoft.com/office/word/2006/wordml" xmlns:wps="http://schemas.microsoft.com/office/word/2010/wordprocessingShape" mc:Ignorable="w14 w15 w16se w16cid wp14">
   <w:p>
     <w:pPr>
       <w:pStyle w:val="Header"/>
@@ -734,7 +776,7 @@
 </file>
 
 <file path=word/numbering.xml><?xml version="1.0" encoding="utf-8"?>
-<w:numbering xmlns:wpc="http://schemas.microsoft.com/office/word/2010/wordprocessingCanvas" xmlns:cx="http://schemas.microsoft.com/office/drawing/2014/chartex" xmlns:cx1="http://schemas.microsoft.com/office/drawing/2015/9/8/chartex" xmlns:cx2="http://schemas.microsoft.com/office/drawing/2015/10/21/chartex" xmlns:cx3="http://schemas.microsoft.com/office/drawing/2016/5/9/chartex" xmlns:cx4="http://schemas.microsoft.com/office/drawing/2016/5/10/chartex" xmlns:cx5="http://schemas.microsoft.com/office/drawing/2016/5/11/chartex" xmlns:cx6="http://schemas.microsoft.com/office/drawing/2016/5/12/chartex" xmlns:cx7="http://schemas.microsoft.com/office/drawing/2016/5/13/chartex" xmlns:cx8="http://schemas.microsoft.com/office/drawing/2016/5/14/chartex" xmlns:mc="http://schemas.openxmlformats.org/markup-compatibility/2006" xmlns:aink="http://schemas.microsoft.com/office/drawing/2016/ink" xmlns:am3d="http://schemas.microsoft.com/office/drawing/2017/model3d" xmlns:o="urn:schemas-microsoft-com:office:office" xmlns:r="http://schemas.openxmlformats.org/officeDocument/2006/relationships" xmlns:m="http://schemas.openxmlformats.org/officeDocument/2006/math" xmlns:v="urn:schemas-microsoft-com:vml" xmlns:wp14="http://schemas.microsoft.com/office/word/2010/wordprocessingDrawing" xmlns:wp="http://schemas.openxmlformats.org/drawingml/2006/wordprocessingDrawing" xmlns:w10="urn:schemas-microsoft-com:office:word" xmlns:w="http://schemas.openxmlformats.org/wordprocessingml/2006/main" xmlns:w14="http://schemas.microsoft.com/office/word/2010/wordml" xmlns:w15="http://schemas.microsoft.com/office/word/2012/wordml" xmlns:w16cex="http://schemas.microsoft.com/office/word/2018/wordml/cex" xmlns:w16cid="http://schemas.microsoft.com/office/word/2016/wordml/cid" xmlns:w16="http://schemas.microsoft.com/office/word/2018/wordml" xmlns:w16se="http://schemas.microsoft.com/office/word/2015/wordml/symex" xmlns:wpg="http://schemas.microsoft.com/office/word/2010/wordprocessingGroup" xmlns:wpi="http://schemas.microsoft.com/office/word/2010/wordprocessingInk" xmlns:wne="http://schemas.microsoft.com/office/word/2006/wordml" xmlns:wps="http://schemas.microsoft.com/office/word/2010/wordprocessingShape" mc:Ignorable="w14 w15 w16se w16cid w16 w16cex wp14">
+<w:numbering xmlns:wpc="http://schemas.microsoft.com/office/word/2010/wordprocessingCanvas" xmlns:cx="http://schemas.microsoft.com/office/drawing/2014/chartex" xmlns:cx1="http://schemas.microsoft.com/office/drawing/2015/9/8/chartex" xmlns:cx2="http://schemas.microsoft.com/office/drawing/2015/10/21/chartex" xmlns:cx3="http://schemas.microsoft.com/office/drawing/2016/5/9/chartex" xmlns:cx4="http://schemas.microsoft.com/office/drawing/2016/5/10/chartex" xmlns:cx5="http://schemas.microsoft.com/office/drawing/2016/5/11/chartex" xmlns:cx6="http://schemas.microsoft.com/office/drawing/2016/5/12/chartex" xmlns:cx7="http://schemas.microsoft.com/office/drawing/2016/5/13/chartex" xmlns:cx8="http://schemas.microsoft.com/office/drawing/2016/5/14/chartex" xmlns:mc="http://schemas.openxmlformats.org/markup-compatibility/2006" xmlns:aink="http://schemas.microsoft.com/office/drawing/2016/ink" xmlns:am3d="http://schemas.microsoft.com/office/drawing/2017/model3d" xmlns:o="urn:schemas-microsoft-com:office:office" xmlns:r="http://schemas.openxmlformats.org/officeDocument/2006/relationships" xmlns:m="http://schemas.openxmlformats.org/officeDocument/2006/math" xmlns:v="urn:schemas-microsoft-com:vml" xmlns:wp14="http://schemas.microsoft.com/office/word/2010/wordprocessingDrawing" xmlns:wp="http://schemas.openxmlformats.org/drawingml/2006/wordprocessingDrawing" xmlns:w10="urn:schemas-microsoft-com:office:word" xmlns:w="http://schemas.openxmlformats.org/wordprocessingml/2006/main" xmlns:w14="http://schemas.microsoft.com/office/word/2010/wordml" xmlns:w15="http://schemas.microsoft.com/office/word/2012/wordml" xmlns:w16cid="http://schemas.microsoft.com/office/word/2016/wordml/cid" xmlns:w16se="http://schemas.microsoft.com/office/word/2015/wordml/symex" xmlns:wpg="http://schemas.microsoft.com/office/word/2010/wordprocessingGroup" xmlns:wpi="http://schemas.microsoft.com/office/word/2010/wordprocessingInk" xmlns:wne="http://schemas.microsoft.com/office/word/2006/wordml" xmlns:wps="http://schemas.microsoft.com/office/word/2010/wordprocessingShape" mc:Ignorable="w14 w15 w16se w16cid wp14">
   <w:abstractNum w:abstractNumId="0" w15:restartNumberingAfterBreak="0">
     <w:nsid w:val="058C7E04"/>
     <w:multiLevelType w:val="hybridMultilevel"/>
@@ -1558,7 +1600,7 @@
 </file>
 
 <file path=word/styles.xml><?xml version="1.0" encoding="utf-8"?>
-<w:styles xmlns:mc="http://schemas.openxmlformats.org/markup-compatibility/2006" xmlns:r="http://schemas.openxmlformats.org/officeDocument/2006/relationships" xmlns:w="http://schemas.openxmlformats.org/wordprocessingml/2006/main" xmlns:w14="http://schemas.microsoft.com/office/word/2010/wordml" xmlns:w15="http://schemas.microsoft.com/office/word/2012/wordml" xmlns:w16cex="http://schemas.microsoft.com/office/word/2018/wordml/cex" xmlns:w16cid="http://schemas.microsoft.com/office/word/2016/wordml/cid" xmlns:w16="http://schemas.microsoft.com/office/word/2018/wordml" xmlns:w16se="http://schemas.microsoft.com/office/word/2015/wordml/symex" mc:Ignorable="w14 w15 w16se w16cid w16 w16cex">
+<w:styles xmlns:mc="http://schemas.openxmlformats.org/markup-compatibility/2006" xmlns:r="http://schemas.openxmlformats.org/officeDocument/2006/relationships" xmlns:w="http://schemas.openxmlformats.org/wordprocessingml/2006/main" xmlns:w14="http://schemas.microsoft.com/office/word/2010/wordml" xmlns:w15="http://schemas.microsoft.com/office/word/2012/wordml" xmlns:w16cid="http://schemas.microsoft.com/office/word/2016/wordml/cid" xmlns:w16se="http://schemas.microsoft.com/office/word/2015/wordml/symex" mc:Ignorable="w14 w15 w16se w16cid">
   <w:docDefaults>
     <w:rPrDefault>
       <w:rPr>
@@ -3140,8 +3182,8 @@
     <dgm:cxn modelId="{72EB0D04-ECC7-3848-A0AB-28FE7068CC01}" type="presOf" srcId="{5B70185F-5E17-6847-A592-229802115B5F}" destId="{EF1513B1-4301-F64C-B0A9-F61C3719A2D7}" srcOrd="0" destOrd="0" presId="urn:microsoft.com/office/officeart/2005/8/layout/process1"/>
     <dgm:cxn modelId="{A7FB601A-0D1D-6D42-8C7D-B156204A917B}" srcId="{2A913728-77C3-AF4D-AB87-B7AACDBF6BF3}" destId="{29075B68-6DB2-AA44-977F-77F2010A4CA8}" srcOrd="2" destOrd="0" parTransId="{2831A32B-DD6B-DD40-9662-C0A7167E2589}" sibTransId="{B0365EA0-595E-ED42-9929-2DE2C8C938D5}"/>
     <dgm:cxn modelId="{99F60F44-8719-574F-BF9C-396ED82BD92A}" srcId="{2A913728-77C3-AF4D-AB87-B7AACDBF6BF3}" destId="{5B70185F-5E17-6847-A592-229802115B5F}" srcOrd="1" destOrd="0" parTransId="{5DAD88EA-B6E0-434F-BF35-F81AF6D30B2F}" sibTransId="{1C409203-3AF8-6F40-BC2C-7DE089C26FC1}"/>
+    <dgm:cxn modelId="{06311B68-56DC-014E-A028-3D9A6E293D23}" type="presOf" srcId="{2A913728-77C3-AF4D-AB87-B7AACDBF6BF3}" destId="{44D1CA80-0E7D-CA43-8E7F-73BA6CE7E4DA}" srcOrd="0" destOrd="0" presId="urn:microsoft.com/office/officeart/2005/8/layout/process1"/>
     <dgm:cxn modelId="{00F2C358-28F5-AB46-ABF2-AB8CF6D296FC}" type="presOf" srcId="{1C409203-3AF8-6F40-BC2C-7DE089C26FC1}" destId="{C58677F3-41AD-6C4D-BBDC-5BE1C76FB51E}" srcOrd="1" destOrd="0" presId="urn:microsoft.com/office/officeart/2005/8/layout/process1"/>
-    <dgm:cxn modelId="{06311B68-56DC-014E-A028-3D9A6E293D23}" type="presOf" srcId="{2A913728-77C3-AF4D-AB87-B7AACDBF6BF3}" destId="{44D1CA80-0E7D-CA43-8E7F-73BA6CE7E4DA}" srcOrd="0" destOrd="0" presId="urn:microsoft.com/office/officeart/2005/8/layout/process1"/>
     <dgm:cxn modelId="{5A45B783-63A9-954A-AE2D-046780C09113}" type="presOf" srcId="{E6E6695A-23D2-C146-9E96-8E06F0E9DA78}" destId="{12FA3AD2-D954-4945-BAB1-352213DC49FC}" srcOrd="0" destOrd="0" presId="urn:microsoft.com/office/officeart/2005/8/layout/process1"/>
     <dgm:cxn modelId="{E025F58C-A774-D34B-BD42-C014D45161E4}" type="presOf" srcId="{0BFAD4DC-55CF-4041-9912-957BE4A6B3B5}" destId="{F327F2CC-14EB-3C42-9886-091FBB0FBEA0}" srcOrd="0" destOrd="0" presId="urn:microsoft.com/office/officeart/2005/8/layout/process1"/>
     <dgm:cxn modelId="{904CF09C-F675-624A-BFFD-76D02D13F001}" type="presOf" srcId="{29075B68-6DB2-AA44-977F-77F2010A4CA8}" destId="{5109B684-5064-B946-BF82-027E75A788E6}" srcOrd="0" destOrd="0" presId="urn:microsoft.com/office/officeart/2005/8/layout/process1"/>

</xml_diff>